<commit_message>
Delete one member from code of conduct
</commit_message>
<xml_diff>
--- a/Code Of Conduct, travelling app.docx
+++ b/Code Of Conduct, travelling app.docx
@@ -302,39 +302,6 @@
       <w:pPr>
         <w:spacing w:line="276" w:lineRule="auto"/>
         <w:jc w:val="right"/>
-        <w:rPr>
-          <w:rFonts w:cstheme="minorHAnsi"/>
-          <w:i/>
-          <w:iCs/>
-          <w:sz w:val="28"/>
-          <w:szCs w:val="28"/>
-        </w:rPr>
-      </w:pPr>
-      <w:r>
-        <w:rPr>
-          <w:rFonts w:cstheme="minorHAnsi"/>
-          <w:i/>
-          <w:iCs/>
-          <w:sz w:val="28"/>
-          <w:szCs w:val="28"/>
-        </w:rPr>
-        <w:t>Ameli F</w:t>
-      </w:r>
-      <w:r>
-        <w:rPr>
-          <w:rFonts w:cstheme="minorHAnsi"/>
-          <w:i/>
-          <w:iCs/>
-          <w:sz w:val="28"/>
-          <w:szCs w:val="28"/>
-        </w:rPr>
-        <w:t>ernando</w:t>
-      </w:r>
-    </w:p>
-    <w:p>
-      <w:pPr>
-        <w:spacing w:line="276" w:lineRule="auto"/>
-        <w:jc w:val="both"/>
         <w:rPr>
           <w:rFonts w:cstheme="minorHAnsi"/>
           <w:i/>
@@ -4567,36 +4534,6 @@
           <w:szCs w:val="28"/>
         </w:rPr>
       </w:pPr>
-    </w:p>
-    <w:p>
-      <w:pPr>
-        <w:spacing w:line="276" w:lineRule="auto"/>
-        <w:rPr>
-          <w:rFonts w:cstheme="minorHAnsi"/>
-          <w:i/>
-          <w:iCs/>
-          <w:sz w:val="28"/>
-          <w:szCs w:val="28"/>
-        </w:rPr>
-      </w:pPr>
-      <w:r>
-        <w:rPr>
-          <w:rFonts w:cstheme="minorHAnsi"/>
-          <w:i/>
-          <w:iCs/>
-          <w:sz w:val="28"/>
-          <w:szCs w:val="28"/>
-        </w:rPr>
-        <w:t xml:space="preserve">Ameli Fernando - </w:t>
-      </w:r>
-      <w:r>
-        <w:rPr>
-          <w:rFonts w:ascii="Brush Script MT" w:eastAsia="Brush Script MT" w:hAnsi="Brush Script MT" w:cs="Brush Script MT"/>
-          <w:sz w:val="28"/>
-          <w:szCs w:val="28"/>
-        </w:rPr>
-        <w:t>Ameli Fernando</w:t>
-      </w:r>
     </w:p>
     <w:p>
       <w:pPr>
@@ -7115,15 +7052,6 @@
 </file>
 
 <file path=customXml/item1.xml><?xml version="1.0" encoding="utf-8"?>
-<?mso-contentType ?>
-<FormTemplates xmlns="http://schemas.microsoft.com/sharepoint/v3/contenttype/forms">
-  <Display>DocumentLibraryForm</Display>
-  <Edit>DocumentLibraryForm</Edit>
-  <New>DocumentLibraryForm</New>
-</FormTemplates>
-</file>
-
-<file path=customXml/item2.xml><?xml version="1.0" encoding="utf-8"?>
 <ct:contentTypeSchema xmlns:ct="http://schemas.microsoft.com/office/2006/metadata/contentType" xmlns:ma="http://schemas.microsoft.com/office/2006/metadata/properties/metaAttributes" ct:_="" ma:_="" ma:contentTypeName="Document" ma:contentTypeID="0x010100A193F5F4BA6552449F81B6CFE0BA5C88" ma:contentTypeVersion="7" ma:contentTypeDescription="Create a new document." ma:contentTypeScope="" ma:versionID="b8a22d3ac758b883b0fc9066fc65fc68">
   <xsd:schema xmlns:xsd="http://www.w3.org/2001/XMLSchema" xmlns:xs="http://www.w3.org/2001/XMLSchema" xmlns:p="http://schemas.microsoft.com/office/2006/metadata/properties" xmlns:ns2="df28c6a3-a1cd-42ce-bde9-1378f60a9827" targetNamespace="http://schemas.microsoft.com/office/2006/metadata/properties" ma:root="true" ma:fieldsID="e75ffca2514a7543f68c5824f0b35460" ns2:_="">
     <xsd:import namespace="df28c6a3-a1cd-42ce-bde9-1378f60a9827"/>
@@ -7283,6 +7211,15 @@
 </ct:contentTypeSchema>
 </file>
 
+<file path=customXml/item2.xml><?xml version="1.0" encoding="utf-8"?>
+<?mso-contentType ?>
+<FormTemplates xmlns="http://schemas.microsoft.com/sharepoint/v3/contenttype/forms">
+  <Display>DocumentLibraryForm</Display>
+  <Edit>DocumentLibraryForm</Edit>
+  <New>DocumentLibraryForm</New>
+</FormTemplates>
+</file>
+
 <file path=customXml/item3.xml><?xml version="1.0" encoding="utf-8"?>
 <p:properties xmlns:p="http://schemas.microsoft.com/office/2006/metadata/properties" xmlns:xsi="http://www.w3.org/2001/XMLSchema-instance" xmlns:pc="http://schemas.microsoft.com/office/infopath/2007/PartnerControls">
   <documentManagement>
@@ -7294,14 +7231,6 @@
 </file>
 
 <file path=customXml/itemProps1.xml><?xml version="1.0" encoding="utf-8"?>
-<ds:datastoreItem xmlns:ds="http://schemas.openxmlformats.org/officeDocument/2006/customXml" ds:itemID="{072D3AE6-34C5-430F-A67B-063029AD3BD8}">
-  <ds:schemaRefs>
-    <ds:schemaRef ds:uri="http://schemas.microsoft.com/sharepoint/v3/contenttype/forms"/>
-  </ds:schemaRefs>
-</ds:datastoreItem>
-</file>
-
-<file path=customXml/itemProps2.xml><?xml version="1.0" encoding="utf-8"?>
 <ds:datastoreItem xmlns:ds="http://schemas.openxmlformats.org/officeDocument/2006/customXml" ds:itemID="{ADE7FBF0-B0D4-417E-9660-A655E6AFFCCC}">
   <ds:schemaRefs>
     <ds:schemaRef ds:uri="http://schemas.microsoft.com/office/2006/metadata/contentType"/>
@@ -7319,6 +7248,14 @@
 </ds:datastoreItem>
 </file>
 
+<file path=customXml/itemProps2.xml><?xml version="1.0" encoding="utf-8"?>
+<ds:datastoreItem xmlns:ds="http://schemas.openxmlformats.org/officeDocument/2006/customXml" ds:itemID="{072D3AE6-34C5-430F-A67B-063029AD3BD8}">
+  <ds:schemaRefs>
+    <ds:schemaRef ds:uri="http://schemas.microsoft.com/sharepoint/v3/contenttype/forms"/>
+  </ds:schemaRefs>
+</ds:datastoreItem>
+</file>
+
 <file path=customXml/itemProps3.xml><?xml version="1.0" encoding="utf-8"?>
 <ds:datastoreItem xmlns:ds="http://schemas.openxmlformats.org/officeDocument/2006/customXml" ds:itemID="{95771A6B-30AC-466B-B771-C95BFC6206C2}">
   <ds:schemaRefs>

</xml_diff>